<commit_message>
work on refferences, general additions to the paper
</commit_message>
<xml_diff>
--- a/output/Article/First_draft.docx
+++ b/output/Article/First_draft.docx
@@ -26,479 +26,677 @@
         <w:rPr>
           <w:lang w:val="en-US"/>
         </w:rPr>
-        <w:t xml:space="preserve">This study examines heterogenous preferences for housing attributes among older individuals who have registered for housing relocation agencies across Sweden.  We conduct a discrete choice experiment leveraging socio-demographic data to control for a diverse set of factors, which in turn allows the identification of characteristics contributing to heterogeneity in housing preferences.  </w:t>
-      </w:r>
-      <w:r>
-        <w:rPr>
-          <w:lang w:val="en-US"/>
-        </w:rPr>
-        <w:t>Implementing</w:t>
-      </w:r>
-      <w:r>
-        <w:rPr>
-          <w:lang w:val="en-US"/>
-        </w:rPr>
-        <w:t xml:space="preserve"> a percentage-based housing attribute in our choice experiment, we obtain measures of marginal willingness to pay estimates for the various attributes in our study.  We find that preferences for housing preferences vary across [men and women, renters and homeowners, age…], with </w:t>
-      </w:r>
-      <w:r>
-        <w:rPr>
-          <w:highlight w:val="yellow"/>
-          <w:lang w:val="en-US"/>
-        </w:rPr>
-        <w:t>older</w:t>
-      </w:r>
-      <w:r>
-        <w:rPr>
-          <w:lang w:val="en-US"/>
-        </w:rPr>
-        <w:t xml:space="preserve"> individuals generally willing to pay more for these amenities.</w:t>
-      </w:r>
-      <w:r>
-        <w:rPr>
-          <w:lang w:val="en-US"/>
-        </w:rPr>
-        <w:t xml:space="preserve">  Our results provide urban planners and </w:t>
+        <w:t xml:space="preserve">We examine heterogeneity in housing preferences among older adults in Sweden using discrete choice experiment data from the Prospective </w:t>
+      </w:r>
+      <w:r>
+        <w:rPr>
+          <w:u w:val="single"/>
+          <w:lang w:val="en-US"/>
+        </w:rPr>
+        <w:t>RELOC</w:t>
+      </w:r>
+      <w:r>
+        <w:rPr>
+          <w:lang w:val="en-US"/>
+        </w:rPr>
+        <w:t>-AGE study (n = 957; mean age = 71.9; 55.3 percent women). Respondents assessed trade-</w:t>
+      </w:r>
+      <w:r>
+        <w:rPr>
+          <w:u w:val="single"/>
+          <w:lang w:val="en-US"/>
+        </w:rPr>
+        <w:t>offs</w:t>
+      </w:r>
+      <w:r>
+        <w:rPr>
+          <w:lang w:val="en-US"/>
+        </w:rPr>
+        <w:t xml:space="preserve"> between key residential attributes, including proximity to services, access to public transportation, green space, and dedicated parking, and planned monthly expenses. We estimate mixed </w:t>
+      </w:r>
+      <w:r>
+        <w:rPr>
+          <w:u w:val="single"/>
+          <w:lang w:val="en-US"/>
+        </w:rPr>
+        <w:t>logit</w:t>
+      </w:r>
+      <w:r>
+        <w:rPr>
+          <w:lang w:val="en-US"/>
+        </w:rPr>
+        <w:t xml:space="preserve"> models to recover marginal willingness to pay estimates for each attribute and include interactions with age, gender, and income to capture systematic variation in preferences. Our results show that individuals in the oldest age groups express significantly higher willingness to pay for several attributes, up to three times that of younger respondents. We also identify meaningful differences by gender and tenure status, reflecting underlying patterns of social inequality in later life. These findings contribute policy-relevant evidence to support the development of age-inclusive housing strategies that address both diverse preferences and structural disparities in residential choice.</w:t>
+      </w:r>
+    </w:p>
+    <w:p>
+      <w:pPr>
+        <w:pStyle w:val="Heading1"/>
+        <w:rPr>
+          <w:lang w:val="en-US"/>
+        </w:rPr>
+      </w:pPr>
+      <w:r>
+        <w:rPr>
+          <w:lang w:val="en-US"/>
+        </w:rPr>
+        <w:t>Introduction</w:t>
+      </w:r>
+    </w:p>
+    <w:p>
+      <w:pPr>
+        <w:rPr>
+          <w:lang w:val="en-US"/>
+        </w:rPr>
+      </w:pPr>
+    </w:p>
+    <w:p>
+      <w:pPr>
+        <w:pStyle w:val="Heading1"/>
+        <w:rPr>
+          <w:lang w:val="en-US"/>
+        </w:rPr>
+      </w:pPr>
+      <w:r>
+        <w:rPr>
+          <w:lang w:val="en-US"/>
+        </w:rPr>
+        <w:t>Ageing in place</w:t>
+      </w:r>
+    </w:p>
+    <w:p>
+      <w:pPr>
+        <w:pStyle w:val="Heading1"/>
+        <w:rPr>
+          <w:lang w:val="en-US"/>
+        </w:rPr>
+      </w:pPr>
+      <w:r>
+        <w:rPr>
+          <w:lang w:val="en-US"/>
+        </w:rPr>
+        <w:t>Methodology</w:t>
+      </w:r>
+    </w:p>
+    <w:p>
+      <w:pPr>
+        <w:rPr>
+          <w:lang w:val="en-US"/>
+        </w:rPr>
+      </w:pPr>
+      <w:r>
+        <w:rPr>
+          <w:lang w:val="en-US"/>
+        </w:rPr>
+        <w:t>The DCE we report is part of a larger longitudinal survey from the RELOC-AGE project on relocation preferences.  The survey has provided us with large samples of responses and a rich source of socio-demographic variables that can be used as controls enabling us to account for a variety of factors contributing to differences in locational preferences among our sample.</w:t>
+      </w:r>
+    </w:p>
+    <w:p>
+      <w:pPr>
+        <w:rPr>
+          <w:lang w:val="en-US"/>
+        </w:rPr>
+      </w:pPr>
+      <w:r>
+        <w:rPr>
+          <w:lang w:val="en-US"/>
+        </w:rPr>
+        <w:t>Rational in choosing the DCE as a methodology</w:t>
+      </w:r>
+    </w:p>
+    <w:p>
+      <w:pPr>
+        <w:rPr>
+          <w:lang w:val="en-US"/>
+        </w:rPr>
+      </w:pPr>
+      <w:r>
+        <w:rPr>
+          <w:lang w:val="en-US"/>
+        </w:rPr>
+        <w:t>Utility theory</w:t>
+      </w:r>
+    </w:p>
+    <w:p>
+      <w:pPr>
+        <w:rPr>
+          <w:lang w:val="en-US"/>
+        </w:rPr>
+      </w:pPr>
+    </w:p>
+    <w:p>
+      <w:pPr>
+        <w:pStyle w:val="Heading2"/>
+        <w:rPr>
+          <w:lang w:val="en-US"/>
+        </w:rPr>
+      </w:pPr>
+      <w:r>
+        <w:rPr>
+          <w:lang w:val="en-US"/>
+        </w:rPr>
+        <w:lastRenderedPageBreak/>
+        <w:t>Experiment design</w:t>
+      </w:r>
+      <w:r>
+        <w:rPr>
+          <w:lang w:val="en-US"/>
+        </w:rPr>
+        <w:t xml:space="preserve"> sample and data </w:t>
+      </w:r>
+    </w:p>
+    <w:p>
+      <w:pPr>
+        <w:rPr>
+          <w:lang w:val="en-US"/>
+        </w:rPr>
+      </w:pPr>
+      <w:r>
+        <w:rPr>
+          <w:noProof/>
+          <w:lang w:val="en-US"/>
+        </w:rPr>
+        <w:drawing>
+          <wp:anchor distT="0" distB="0" distL="114300" distR="114300" simplePos="0" relativeHeight="251658240" behindDoc="0" locked="0" layoutInCell="1" allowOverlap="1" wp14:anchorId="3AE17786" wp14:editId="7E284D25">
+            <wp:simplePos x="0" y="0"/>
+            <wp:positionH relativeFrom="column">
+              <wp:posOffset>4766310</wp:posOffset>
+            </wp:positionH>
+            <wp:positionV relativeFrom="paragraph">
+              <wp:posOffset>53340</wp:posOffset>
+            </wp:positionV>
+            <wp:extent cx="1320800" cy="2430145"/>
+            <wp:effectExtent l="0" t="0" r="0" b="8255"/>
+            <wp:wrapThrough wrapText="bothSides">
+              <wp:wrapPolygon edited="0">
+                <wp:start x="0" y="0"/>
+                <wp:lineTo x="0" y="21504"/>
+                <wp:lineTo x="21185" y="21504"/>
+                <wp:lineTo x="21185" y="0"/>
+                <wp:lineTo x="0" y="0"/>
+              </wp:wrapPolygon>
+            </wp:wrapThrough>
+            <wp:docPr id="2030594823" name="Picture 1"/>
+            <wp:cNvGraphicFramePr>
+              <a:graphicFrameLocks xmlns:a="http://schemas.openxmlformats.org/drawingml/2006/main" noChangeAspect="1"/>
+            </wp:cNvGraphicFramePr>
+            <a:graphic xmlns:a="http://schemas.openxmlformats.org/drawingml/2006/main">
+              <a:graphicData uri="http://schemas.openxmlformats.org/drawingml/2006/picture">
+                <pic:pic xmlns:pic="http://schemas.openxmlformats.org/drawingml/2006/picture">
+                  <pic:nvPicPr>
+                    <pic:cNvPr id="0" name="Picture 1"/>
+                    <pic:cNvPicPr>
+                      <a:picLocks noChangeAspect="1" noChangeArrowheads="1"/>
+                    </pic:cNvPicPr>
+                  </pic:nvPicPr>
+                  <pic:blipFill>
+                    <a:blip r:embed="rId6" cstate="print">
+                      <a:extLst>
+                        <a:ext uri="{28A0092B-C50C-407E-A947-70E740481C1C}">
+                          <a14:useLocalDpi xmlns:a14="http://schemas.microsoft.com/office/drawing/2010/main" val="0"/>
+                        </a:ext>
+                      </a:extLst>
+                    </a:blip>
+                    <a:srcRect/>
+                    <a:stretch>
+                      <a:fillRect/>
+                    </a:stretch>
+                  </pic:blipFill>
+                  <pic:spPr bwMode="auto">
+                    <a:xfrm>
+                      <a:off x="0" y="0"/>
+                      <a:ext cx="1320800" cy="2430145"/>
+                    </a:xfrm>
+                    <a:prstGeom prst="rect">
+                      <a:avLst/>
+                    </a:prstGeom>
+                    <a:noFill/>
+                    <a:ln>
+                      <a:noFill/>
+                    </a:ln>
+                  </pic:spPr>
+                </pic:pic>
+              </a:graphicData>
+            </a:graphic>
+            <wp14:sizeRelH relativeFrom="margin">
+              <wp14:pctWidth>0</wp14:pctWidth>
+            </wp14:sizeRelH>
+            <wp14:sizeRelV relativeFrom="margin">
+              <wp14:pctHeight>0</wp14:pctHeight>
+            </wp14:sizeRelV>
+          </wp:anchor>
+        </w:drawing>
+      </w:r>
+    </w:p>
+    <w:p>
+      <w:pPr>
+        <w:rPr>
+          <w:lang w:val="en-US"/>
+        </w:rPr>
+      </w:pPr>
+      <w:r>
+        <w:rPr>
+          <w:lang w:val="en-US"/>
+        </w:rPr>
+        <w:t xml:space="preserve">The stated choice experiment was conducted as part of the larger Prospective RELOC-AGE project, </w:t>
+      </w:r>
+      <w:r>
+        <w:rPr>
+          <w:lang w:val="en-US"/>
+        </w:rPr>
+        <w:t>which is a longitudinal two-tiered mixed-method cohort investigation conducted in Sweden.</w:t>
+      </w:r>
+      <w:r>
+        <w:rPr>
+          <w:lang w:val="en-US"/>
+        </w:rPr>
+        <w:t xml:space="preserve">  </w:t>
+      </w:r>
+      <w:r>
+        <w:rPr>
+          <w:lang w:val="en-US"/>
+        </w:rPr>
+        <w:t xml:space="preserve">The </w:t>
+      </w:r>
+      <w:r>
+        <w:rPr>
+          <w:lang w:val="en-US"/>
+        </w:rPr>
+        <w:t>project</w:t>
+      </w:r>
+      <w:r>
+        <w:rPr>
+          <w:lang w:val="en-US"/>
+        </w:rPr>
+        <w:t xml:space="preserve"> was registered under the identifier NCT04765696 on ClinicalTrials.gov (U.S. National Library of Medicine, 2021)</w:t>
+      </w:r>
+      <w:r>
+        <w:rPr>
+          <w:lang w:val="en-US"/>
+        </w:rPr>
+        <w:t>.</w:t>
+      </w:r>
+      <w:r>
+        <w:rPr>
+          <w:lang w:val="en-US"/>
+        </w:rPr>
+        <w:t xml:space="preserve"> </w:t>
+      </w:r>
+      <w:r>
+        <w:rPr>
+          <w:lang w:val="en-US"/>
+        </w:rPr>
+        <w:t>The initial data collection took place from March to December 2021, with one-year follow-up surveys conducted in 2022, and 2024</w:t>
+      </w:r>
+      <w:r>
+        <w:rPr>
+          <w:lang w:val="en-US"/>
+        </w:rPr>
+        <w:t xml:space="preserve">, with </w:t>
+      </w:r>
+      <w:r>
+        <w:rPr>
+          <w:lang w:val="en-US"/>
+        </w:rPr>
+        <w:t xml:space="preserve">the DCE experiment conducted </w:t>
+      </w:r>
+      <w:r>
+        <w:rPr>
+          <w:lang w:val="en-US"/>
+        </w:rPr>
+        <w:t>in conjunction with the 2024 follow-up</w:t>
+      </w:r>
+      <w:r>
+        <w:rPr>
+          <w:lang w:val="en-US"/>
+        </w:rPr>
+        <w:t>.</w:t>
+      </w:r>
+      <w:r>
+        <w:rPr>
+          <w:lang w:val="en-US"/>
+        </w:rPr>
+        <w:t xml:space="preserve">  </w:t>
+      </w:r>
+      <w:r>
+        <w:rPr>
+          <w:lang w:val="en-US"/>
+        </w:rPr>
+        <w:t xml:space="preserve">A geographical diverse sample of </w:t>
+      </w:r>
+      <w:r>
+        <w:rPr>
+          <w:lang w:val="en-US"/>
+        </w:rPr>
+        <w:t xml:space="preserve">individuals </w:t>
+      </w:r>
+      <w:r>
+        <w:rPr>
+          <w:lang w:val="en-US"/>
+        </w:rPr>
+        <w:t xml:space="preserve">aged 55 and above was recruited for this study across Sweden (see Figure </w:t>
+      </w:r>
+      <w:r>
+        <w:rPr>
+          <w:lang w:val="en-US"/>
+        </w:rPr>
+        <w:t>1)</w:t>
+      </w:r>
+    </w:p>
+    <w:p>
+      <w:pPr>
+        <w:rPr>
+          <w:lang w:val="en-US"/>
+        </w:rPr>
+      </w:pPr>
+      <w:r>
+        <w:rPr>
+          <w:lang w:val="en-US"/>
+        </w:rPr>
+        <w:t>The primary objective of the prospective RELOC-AGE study was to explore the long-term dynamics associated with housing choices, relocation, and active and healthy ageing, focusing on individuals in the early stages of the ageing process.</w:t>
+      </w:r>
+      <w:r>
+        <w:rPr>
+          <w:lang w:val="en-US"/>
+        </w:rPr>
+        <w:t xml:space="preserve">  </w:t>
+      </w:r>
+      <w:r>
+        <w:rPr>
+          <w:lang w:val="en-US"/>
+        </w:rPr>
+        <w:t>In Sweden, approximately 4-5\% of individuals aged 60-84 years relocate each year (Statistics Sweden, 2020).</w:t>
+      </w:r>
+      <w:r>
+        <w:rPr>
+          <w:lang w:val="en-US"/>
+        </w:rPr>
+        <w:t xml:space="preserve"> </w:t>
+      </w:r>
+      <w:r>
+        <w:rPr>
+          <w:lang w:val="en-US"/>
+        </w:rPr>
+        <w:t>Accordingly, the study aimed to recruit a diverse and information-rich sample, including individuals who might have a higher likelihood of relocating.</w:t>
+      </w:r>
+    </w:p>
+    <w:p>
+      <w:pPr>
+        <w:rPr>
+          <w:lang w:val="en-US"/>
+        </w:rPr>
+      </w:pPr>
+      <w:r>
+        <w:rPr>
+          <w:lang w:val="en-US"/>
+        </w:rPr>
+        <w:t>Eligible participants were individuals aged 55 or older, residing in Sweden, and actively registered for relocation with one of three housing companies.</w:t>
+      </w:r>
+      <w:r>
+        <w:rPr>
+          <w:lang w:val="en-US"/>
+        </w:rPr>
+        <w:t xml:space="preserve">  </w:t>
+      </w:r>
+      <w:r>
+        <w:rPr>
+          <w:lang w:val="en-US"/>
+        </w:rPr>
+        <w:t>The finalized experiment was conducted in conjunction with the Prospective RELOC-AGE follow up survey</w:t>
+      </w:r>
+      <w:r>
+        <w:rPr>
+          <w:lang w:val="en-US"/>
+        </w:rPr>
+        <w:t xml:space="preserve">.  Two reminder mails were sent out to the respondents, </w:t>
+      </w:r>
+      <w:r>
+        <w:rPr>
+          <w:lang w:val="en-US"/>
+        </w:rPr>
+        <w:t xml:space="preserve">where 957 out of </w:t>
+      </w:r>
+      <w:r>
+        <w:rPr>
+          <w:lang w:val="en-US"/>
+        </w:rPr>
+        <w:t xml:space="preserve">the active </w:t>
+      </w:r>
+      <w:r>
+        <w:rPr>
+          <w:lang w:val="en-US"/>
+        </w:rPr>
+        <w:t>1295 respondents participated in the experiment</w:t>
+      </w:r>
+      <w:r>
+        <w:rPr>
+          <w:lang w:val="en-US"/>
+        </w:rPr>
+        <w:t xml:space="preserve"> representing a response rate of 73.8%.</w:t>
+      </w:r>
+    </w:p>
+    <w:p>
+      <w:pPr>
+        <w:rPr>
+          <w:lang w:val="en-US"/>
+        </w:rPr>
+      </w:pPr>
+    </w:p>
+    <w:p>
+      <w:pPr>
+        <w:pStyle w:val="Heading3"/>
+        <w:rPr>
+          <w:lang w:val="en-US"/>
+        </w:rPr>
+      </w:pPr>
+      <w:r>
+        <w:rPr>
+          <w:lang w:val="en-US"/>
+        </w:rPr>
+        <w:t>Experimental design</w:t>
+      </w:r>
+    </w:p>
+    <w:p>
+      <w:pPr>
+        <w:rPr>
+          <w:lang w:val="en-US"/>
+        </w:rPr>
+      </w:pPr>
+    </w:p>
+    <w:p>
+      <w:pPr>
+        <w:rPr>
+          <w:lang w:val="en-US"/>
+        </w:rPr>
+      </w:pPr>
+      <w:r>
+        <w:rPr>
+          <w:lang w:val="en-US"/>
+        </w:rPr>
+        <w:t xml:space="preserve">Development of the experiment was conducted in three steps.  First, </w:t>
+      </w:r>
+      <w:r>
+        <w:rPr>
+          <w:lang w:val="en-US"/>
+        </w:rPr>
+        <w:t xml:space="preserve">A prototype DCE was developed </w:t>
+      </w:r>
+      <w:r>
+        <w:rPr>
+          <w:lang w:val="en-US"/>
+        </w:rPr>
+        <w:t xml:space="preserve">which incorporated key attributes from the Prospective RELOC-AGE </w:t>
+      </w:r>
+      <w:r>
+        <w:rPr>
+          <w:lang w:val="en-US"/>
+        </w:rPr>
+        <w:t>survey</w:t>
+      </w:r>
+      <w:r>
+        <w:rPr>
+          <w:lang w:val="en-US"/>
+        </w:rPr>
+        <w:t xml:space="preserve">.  This </w:t>
+      </w:r>
+      <w:r>
+        <w:rPr>
+          <w:lang w:val="en-US"/>
+        </w:rPr>
+        <w:t xml:space="preserve">initial </w:t>
+      </w:r>
+      <w:r>
+        <w:rPr>
+          <w:lang w:val="en-US"/>
+        </w:rPr>
+        <w:t xml:space="preserve">prototype was trialed </w:t>
+      </w:r>
+      <w:r>
+        <w:rPr>
+          <w:lang w:val="en-US"/>
+        </w:rPr>
+        <w:t xml:space="preserve">among 50 researchers and aids asking for specific feedback </w:t>
+      </w:r>
+      <w:r>
+        <w:rPr>
+          <w:lang w:val="en-US"/>
+        </w:rPr>
+        <w:t xml:space="preserve">on </w:t>
+      </w:r>
+      <w:r>
+        <w:rPr>
+          <w:lang w:val="en-US"/>
+        </w:rPr>
+        <w:t>the number of attributes, the complexity of the design, and the relevancy of attributes when choosing a home.  After reviewing the feedback, two attributes were removed and the number of choice sets was increased from six to nine.  Second, the revised experiment was piloted</w:t>
+      </w:r>
+      <w:r>
+        <w:rPr>
+          <w:lang w:val="en-US"/>
+        </w:rPr>
+        <w:t xml:space="preserve"> among participants of Lund University’s </w:t>
+      </w:r>
+      <w:r>
+        <w:rPr>
+          <w:lang w:val="en-US"/>
+        </w:rPr>
+        <w:t>Intresspoolen</w:t>
+      </w:r>
+      <w:r>
+        <w:rPr>
+          <w:lang w:val="en-US"/>
+        </w:rPr>
+        <w:t xml:space="preserve"> (present what the </w:t>
       </w:r>
       <w:proofErr w:type="spellStart"/>
       <w:r>
         <w:rPr>
           <w:lang w:val="en-US"/>
         </w:rPr>
-        <w:t>discison</w:t>
+        <w:t>intresspoolen</w:t>
       </w:r>
       <w:proofErr w:type="spellEnd"/>
       <w:r>
         <w:rPr>
           <w:lang w:val="en-US"/>
         </w:rPr>
-        <w:t xml:space="preserve"> makers monetary measures for a diverse sample of the </w:t>
-      </w:r>
-      <w:proofErr w:type="spellStart"/>
+        <w:t xml:space="preserve"> is</w:t>
+      </w:r>
+      <w:r>
+        <w:rPr>
+          <w:lang w:val="en-US"/>
+        </w:rPr>
+        <w:t xml:space="preserve">. </w:t>
+      </w:r>
+      <w:r>
+        <w:rPr>
+          <w:lang w:val="en-US"/>
+        </w:rPr>
+        <w:t xml:space="preserve">After taking the experiment, individuals </w:t>
+      </w:r>
       <w:proofErr w:type="gramStart"/>
       <w:r>
         <w:rPr>
           <w:lang w:val="en-US"/>
         </w:rPr>
-        <w:t>nations</w:t>
-      </w:r>
-      <w:proofErr w:type="spellEnd"/>
+        <w:t>where</w:t>
+      </w:r>
       <w:proofErr w:type="gramEnd"/>
       <w:r>
         <w:rPr>
           <w:lang w:val="en-US"/>
         </w:rPr>
-        <w:t xml:space="preserve"> older residents.</w:t>
-      </w:r>
-    </w:p>
-    <w:p>
-      <w:pPr>
-        <w:pStyle w:val="Heading1"/>
-        <w:rPr>
-          <w:lang w:val="en-US"/>
-        </w:rPr>
-      </w:pPr>
-      <w:r>
-        <w:rPr>
-          <w:lang w:val="en-US"/>
-        </w:rPr>
-        <w:t>Introduction</w:t>
-      </w:r>
-    </w:p>
-    <w:p>
-      <w:pPr>
-        <w:rPr>
-          <w:lang w:val="en-US"/>
-        </w:rPr>
-      </w:pPr>
-    </w:p>
-    <w:p>
-      <w:pPr>
-        <w:pStyle w:val="Heading1"/>
-        <w:rPr>
-          <w:lang w:val="en-US"/>
-        </w:rPr>
-      </w:pPr>
-      <w:r>
-        <w:rPr>
-          <w:lang w:val="en-US"/>
-        </w:rPr>
-        <w:t>Ageing in place</w:t>
-      </w:r>
-    </w:p>
-    <w:p>
-      <w:pPr>
-        <w:pStyle w:val="Heading1"/>
-        <w:rPr>
-          <w:lang w:val="en-US"/>
-        </w:rPr>
-      </w:pPr>
-      <w:r>
-        <w:rPr>
-          <w:lang w:val="en-US"/>
-        </w:rPr>
-        <w:t>Methodology</w:t>
-      </w:r>
-    </w:p>
-    <w:p>
-      <w:pPr>
-        <w:rPr>
-          <w:lang w:val="en-US"/>
-        </w:rPr>
-      </w:pPr>
-      <w:r>
-        <w:rPr>
-          <w:lang w:val="en-US"/>
-        </w:rPr>
-        <w:t>The DCE we report is part of a larger longitudinal survey from the RELOC-AGE project on relocation preferences.  The survey has provided us with large samples of responses and a rich source of socio-demographic variables that can be used as controls enabling us to account for a variety of factors contributing to differences in locational preferences among our sample.</w:t>
-      </w:r>
-    </w:p>
-    <w:p>
-      <w:pPr>
-        <w:rPr>
-          <w:lang w:val="en-US"/>
-        </w:rPr>
-      </w:pPr>
-      <w:r>
-        <w:rPr>
-          <w:lang w:val="en-US"/>
-        </w:rPr>
-        <w:t>Rational in choosing the DCE as a methodology</w:t>
-      </w:r>
-    </w:p>
-    <w:p>
-      <w:pPr>
-        <w:rPr>
-          <w:lang w:val="en-US"/>
-        </w:rPr>
-      </w:pPr>
-      <w:r>
-        <w:rPr>
-          <w:lang w:val="en-US"/>
-        </w:rPr>
-        <w:t>Utility theory</w:t>
-      </w:r>
-    </w:p>
-    <w:p>
-      <w:pPr>
-        <w:rPr>
-          <w:lang w:val="en-US"/>
-        </w:rPr>
-      </w:pPr>
-    </w:p>
-    <w:p>
-      <w:pPr>
-        <w:pStyle w:val="Heading2"/>
-        <w:rPr>
-          <w:lang w:val="en-US"/>
-        </w:rPr>
-      </w:pPr>
-      <w:r>
-        <w:rPr>
-          <w:lang w:val="en-US"/>
-        </w:rPr>
-        <w:t>Experiment design</w:t>
-      </w:r>
-      <w:r>
-        <w:rPr>
-          <w:lang w:val="en-US"/>
-        </w:rPr>
-        <w:t xml:space="preserve"> sample and data </w:t>
-      </w:r>
-    </w:p>
-    <w:p>
-      <w:pPr>
-        <w:rPr>
-          <w:lang w:val="en-US"/>
-        </w:rPr>
-      </w:pPr>
-      <w:r>
-        <w:rPr>
-          <w:lang w:val="en-US"/>
-        </w:rPr>
-        <w:t>Prospective RELOC-AGE presentation</w:t>
-      </w:r>
-    </w:p>
-    <w:p>
-      <w:pPr>
-        <w:rPr>
-          <w:lang w:val="en-US"/>
-        </w:rPr>
-      </w:pPr>
-      <w:r>
-        <w:rPr>
-          <w:lang w:val="en-US"/>
-        </w:rPr>
-        <w:t xml:space="preserve">The finalized experiment was conducted in conjunction with the Prospective RELOC-AGE follow up survey where 957 out of 1295 respondents participated in the experiment.  </w:t>
-      </w:r>
-    </w:p>
-    <w:p>
-      <w:pPr>
-        <w:pStyle w:val="Heading2"/>
-        <w:rPr>
-          <w:lang w:val="en-US"/>
-        </w:rPr>
-      </w:pPr>
-      <w:r>
-        <w:rPr>
-          <w:lang w:val="en-US"/>
-        </w:rPr>
-        <w:t>[Insert map of respondents]</w:t>
-      </w:r>
-    </w:p>
-    <w:p>
-      <w:pPr>
-        <w:rPr>
-          <w:lang w:val="en-US"/>
-        </w:rPr>
-      </w:pPr>
-    </w:p>
-    <w:p>
-      <w:pPr>
-        <w:rPr>
-          <w:lang w:val="en-US"/>
-        </w:rPr>
-      </w:pPr>
-    </w:p>
-    <w:p>
-      <w:pPr>
-        <w:rPr>
-          <w:lang w:val="en-US"/>
-        </w:rPr>
-      </w:pPr>
-      <w:r>
-        <w:rPr>
-          <w:lang w:val="en-US"/>
-        </w:rPr>
-        <w:t xml:space="preserve">Development of the experiment was conducted in three steps.  First, </w:t>
-      </w:r>
-      <w:r>
-        <w:rPr>
-          <w:lang w:val="en-US"/>
-        </w:rPr>
-        <w:t xml:space="preserve">A prototype DCE was developed </w:t>
-      </w:r>
-      <w:r>
-        <w:rPr>
-          <w:lang w:val="en-US"/>
-        </w:rPr>
-        <w:t xml:space="preserve">which incorporated key attributes from the Prospective RELOC-AGE project.  This prototype was trialed </w:t>
-      </w:r>
-      <w:r>
-        <w:rPr>
-          <w:lang w:val="en-US"/>
-        </w:rPr>
-        <w:t xml:space="preserve">among 50 researchers and aids asking for specific feedback </w:t>
-      </w:r>
-      <w:r>
-        <w:rPr>
-          <w:lang w:val="en-US"/>
-        </w:rPr>
-        <w:t xml:space="preserve">on </w:t>
-      </w:r>
-      <w:r>
-        <w:rPr>
-          <w:lang w:val="en-US"/>
-        </w:rPr>
-        <w:t xml:space="preserve">the number of attributes, the complexity of the design, and the relevancy of attributes when </w:t>
+        <w:t xml:space="preserve"> asked to answer a series of questions relating to the experiment</w:t>
+      </w:r>
+      <w:r>
+        <w:rPr>
+          <w:lang w:val="en-US"/>
+        </w:rPr>
+        <w:t xml:space="preserve"> and their experience.</w:t>
+      </w:r>
+    </w:p>
+    <w:p>
+      <w:pPr>
+        <w:rPr>
+          <w:lang w:val="en-US"/>
+        </w:rPr>
+      </w:pPr>
+      <w:r>
+        <w:rPr>
+          <w:lang w:val="en-US"/>
+        </w:rPr>
+        <w:t xml:space="preserve">Discuss changes made. </w:t>
+      </w:r>
+      <w:r>
+        <w:rPr>
+          <w:lang w:val="en-US"/>
+        </w:rPr>
+        <w:t>Fatigue bias – answering too many questions.</w:t>
+      </w:r>
+    </w:p>
+    <w:p>
+      <w:pPr>
+        <w:rPr>
+          <w:lang w:val="en-US"/>
+        </w:rPr>
+      </w:pPr>
+      <w:r>
+        <w:rPr>
+          <w:lang w:val="en-US"/>
+        </w:rPr>
+        <w:t xml:space="preserve">Respondednts were first asked to report their household income, current housing costs, and planed housing costs in a monthly basis. </w:t>
+      </w:r>
+    </w:p>
+    <w:p>
+      <w:pPr>
+        <w:rPr>
+          <w:lang w:val="en-US"/>
+        </w:rPr>
+      </w:pPr>
+    </w:p>
+    <w:p>
+      <w:pPr>
+        <w:rPr>
+          <w:lang w:val="en-US"/>
+        </w:rPr>
+      </w:pPr>
+      <w:r>
+        <w:rPr>
+          <w:lang w:val="en-US"/>
+        </w:rPr>
+        <w:t xml:space="preserve"> Respondents were presented with descriptions of the attributes and levels to minimize any misinterpretation of the attributes.  For example, distance to transportation was described as </w:t>
       </w:r>
       <w:r>
         <w:rPr>
           <w:lang w:val="en-US"/>
         </w:rPr>
         <w:lastRenderedPageBreak/>
-        <w:t xml:space="preserve">choosing a home.  After reviewing the feedback, two attributes were </w:t>
-      </w:r>
-      <w:proofErr w:type="gramStart"/>
-      <w:r>
-        <w:rPr>
-          <w:lang w:val="en-US"/>
-        </w:rPr>
-        <w:t>removed</w:t>
-      </w:r>
-      <w:proofErr w:type="gramEnd"/>
-      <w:r>
-        <w:rPr>
-          <w:lang w:val="en-US"/>
-        </w:rPr>
-        <w:t xml:space="preserve"> and the number of choice sets was increased from six to nine.  Second, the revised experiment was piloted</w:t>
-      </w:r>
-      <w:r>
-        <w:rPr>
-          <w:lang w:val="en-US"/>
-        </w:rPr>
-        <w:t xml:space="preserve"> among participants of Lund University’s </w:t>
-      </w:r>
-      <w:proofErr w:type="spellStart"/>
-      <w:r>
-        <w:rPr>
-          <w:lang w:val="en-US"/>
-        </w:rPr>
-        <w:t>Intresspoolen</w:t>
-      </w:r>
-      <w:proofErr w:type="spellEnd"/>
-      <w:r>
-        <w:rPr>
-          <w:lang w:val="en-US"/>
-        </w:rPr>
-        <w:t xml:space="preserve"> (present what the </w:t>
-      </w:r>
-      <w:proofErr w:type="spellStart"/>
-      <w:r>
-        <w:rPr>
-          <w:lang w:val="en-US"/>
-        </w:rPr>
-        <w:t>intresspoolen</w:t>
-      </w:r>
-      <w:proofErr w:type="spellEnd"/>
-      <w:r>
-        <w:rPr>
-          <w:lang w:val="en-US"/>
-        </w:rPr>
-        <w:t xml:space="preserve"> is).  The experiment was conducted </w:t>
-      </w:r>
-      <w:r>
-        <w:rPr>
-          <w:lang w:val="en-US"/>
-        </w:rPr>
-        <w:t>utilizing</w:t>
-      </w:r>
-      <w:r>
-        <w:rPr>
-          <w:lang w:val="en-US"/>
-        </w:rPr>
-        <w:t xml:space="preserve"> the Formr framework with the majority of </w:t>
-      </w:r>
-      <w:proofErr w:type="spellStart"/>
-      <w:r>
-        <w:rPr>
-          <w:lang w:val="en-US"/>
-        </w:rPr>
-        <w:t>indivuals</w:t>
-      </w:r>
-      <w:proofErr w:type="spellEnd"/>
-      <w:r>
-        <w:rPr>
-          <w:lang w:val="en-US"/>
-        </w:rPr>
-        <w:t xml:space="preserve"> utilizing their mobile phones to take the survey. After taking the experiment, individuals </w:t>
-      </w:r>
-      <w:proofErr w:type="gramStart"/>
-      <w:r>
-        <w:rPr>
-          <w:lang w:val="en-US"/>
-        </w:rPr>
-        <w:t>where</w:t>
-      </w:r>
-      <w:proofErr w:type="gramEnd"/>
-      <w:r>
-        <w:rPr>
-          <w:lang w:val="en-US"/>
-        </w:rPr>
-        <w:t xml:space="preserve"> asked to answer a series of questions relating to the experiment.</w:t>
-      </w:r>
-    </w:p>
-    <w:p>
-      <w:pPr>
-        <w:rPr>
-          <w:lang w:val="en-US"/>
-        </w:rPr>
-      </w:pPr>
-      <w:r>
-        <w:rPr>
-          <w:lang w:val="en-US"/>
-        </w:rPr>
-        <w:t xml:space="preserve">Discuss changes made. </w:t>
-      </w:r>
-      <w:r>
-        <w:rPr>
-          <w:lang w:val="en-US"/>
-        </w:rPr>
-        <w:t>Fatigue bias – answering too many questions.</w:t>
-      </w:r>
-    </w:p>
-    <w:p>
-      <w:pPr>
-        <w:rPr>
-          <w:lang w:val="en-US"/>
-        </w:rPr>
-      </w:pPr>
-      <w:proofErr w:type="spellStart"/>
-      <w:r>
-        <w:rPr>
-          <w:lang w:val="en-US"/>
-        </w:rPr>
-        <w:t>Respondednts</w:t>
-      </w:r>
-      <w:proofErr w:type="spellEnd"/>
-      <w:r>
-        <w:rPr>
-          <w:lang w:val="en-US"/>
-        </w:rPr>
-        <w:t xml:space="preserve"> were first asked to </w:t>
-      </w:r>
-      <w:proofErr w:type="gramStart"/>
-      <w:r>
-        <w:rPr>
-          <w:lang w:val="en-US"/>
-        </w:rPr>
-        <w:t>report</w:t>
-      </w:r>
-      <w:proofErr w:type="gramEnd"/>
-      <w:r>
-        <w:rPr>
-          <w:lang w:val="en-US"/>
-        </w:rPr>
-        <w:t xml:space="preserve"> their household income, current housing costs, and </w:t>
-      </w:r>
-      <w:proofErr w:type="gramStart"/>
-      <w:r>
-        <w:rPr>
-          <w:lang w:val="en-US"/>
-        </w:rPr>
-        <w:t>planed</w:t>
-      </w:r>
-      <w:proofErr w:type="gramEnd"/>
-      <w:r>
-        <w:rPr>
-          <w:lang w:val="en-US"/>
-        </w:rPr>
-        <w:t xml:space="preserve"> housing costs in a monthly basis. </w:t>
-      </w:r>
-    </w:p>
-    <w:p>
-      <w:pPr>
-        <w:rPr>
-          <w:lang w:val="en-US"/>
-        </w:rPr>
-      </w:pPr>
-    </w:p>
-    <w:p>
-      <w:pPr>
-        <w:rPr>
-          <w:lang w:val="en-US"/>
-        </w:rPr>
-      </w:pPr>
-      <w:r>
-        <w:rPr>
-          <w:lang w:val="en-US"/>
-        </w:rPr>
-        <w:t xml:space="preserve"> Respondents were presented with descriptions of the attributes and levels to minimize any misinterpretation of the attributes.  For example, distance to transportation was described as “T</w:t>
-      </w:r>
-      <w:proofErr w:type="spellStart"/>
+        <w:t>“T</w:t>
+      </w:r>
       <w:r>
         <w:rPr>
           <w:rStyle w:val="rynqvb"/>
           <w:lang w:val="en"/>
         </w:rPr>
-        <w:t>ransportation</w:t>
-      </w:r>
-      <w:proofErr w:type="spellEnd"/>
-      <w:r>
-        <w:rPr>
-          <w:rStyle w:val="rynqvb"/>
-          <w:lang w:val="en"/>
-        </w:rPr>
-        <w:t xml:space="preserve"> refers to the nearest bus stop, metro station, railway station.</w:t>
+        <w:t>ransportation refers to the nearest bus stop, metro station, railway station.</w:t>
       </w:r>
       <w:r>
         <w:rPr>
@@ -551,7 +749,7 @@
                     <pic:cNvPicPr/>
                   </pic:nvPicPr>
                   <pic:blipFill>
-                    <a:blip r:embed="rId6"/>
+                    <a:blip r:embed="rId7"/>
                     <a:stretch>
                       <a:fillRect/>
                     </a:stretch>
@@ -660,63 +858,126 @@
         <w:rPr>
           <w:lang w:val="en-US"/>
         </w:rPr>
-        <w:t xml:space="preserve">Our discussion begins with results from our baseline model where no interaction terms with socio-demographic variables are included in the model. This baseline model provides estimates which are refined in subsequent </w:t>
+        <w:t xml:space="preserve">Our discussion begins with results from our baseline model where no interaction </w:t>
       </w:r>
       <w:proofErr w:type="gramStart"/>
       <w:r>
         <w:rPr>
           <w:lang w:val="en-US"/>
         </w:rPr>
-        <w:t>test</w:t>
+        <w:t>are</w:t>
       </w:r>
       <w:proofErr w:type="gramEnd"/>
       <w:r>
         <w:rPr>
           <w:lang w:val="en-US"/>
         </w:rPr>
-        <w:t xml:space="preserve"> to account for heterogeneity among various household types.</w:t>
-      </w:r>
-    </w:p>
-    <w:p>
-      <w:pPr>
-        <w:rPr>
-          <w:lang w:val="en-US"/>
-        </w:rPr>
-      </w:pPr>
-      <w:r>
-        <w:rPr>
-          <w:lang w:val="en-US"/>
-        </w:rPr>
-        <w:t xml:space="preserve">Table X presents the results from the baseline model.  Here a positive(negative) sign for a particular attribute indicates </w:t>
-      </w:r>
-      <w:proofErr w:type="gramStart"/>
-      <w:r>
-        <w:rPr>
-          <w:lang w:val="en-US"/>
-        </w:rPr>
-        <w:t>a</w:t>
-      </w:r>
-      <w:proofErr w:type="gramEnd"/>
-      <w:r>
-        <w:rPr>
-          <w:lang w:val="en-US"/>
-        </w:rPr>
-        <w:t xml:space="preserve"> increase(decrease) in the average utility lever for that attribute compared to its reference level.  We present coefficient estimates for the multinomial model in column </w:t>
-      </w:r>
-      <w:proofErr w:type="gramStart"/>
-      <w:r>
-        <w:rPr>
-          <w:lang w:val="en-US"/>
-        </w:rPr>
-        <w:t>one, and</w:t>
-      </w:r>
-      <w:proofErr w:type="gramEnd"/>
-      <w:r>
-        <w:rPr>
-          <w:lang w:val="en-US"/>
-        </w:rPr>
-        <w:t xml:space="preserve"> estimates from the MXL model in column two.  Results from both models are presented for comparison purposes</w:t>
-      </w:r>
+        <w:t xml:space="preserve"> included in the </w:t>
+      </w:r>
+      <w:r>
+        <w:rPr>
+          <w:lang w:val="en-US"/>
+        </w:rPr>
+        <w:t>tests</w:t>
+      </w:r>
+      <w:r>
+        <w:rPr>
+          <w:lang w:val="en-US"/>
+        </w:rPr>
+        <w:t>. This baseline model provides estimates which are refined in subsequent test to account for heterogeneity among various household types.</w:t>
+      </w:r>
+    </w:p>
+    <w:p>
+      <w:pPr>
+        <w:rPr>
+          <w:lang w:val="en-US"/>
+        </w:rPr>
+      </w:pPr>
+      <w:r>
+        <w:rPr>
+          <w:lang w:val="en-US"/>
+        </w:rPr>
+        <w:t>Table X presents the results from the baseline model.  Here a positive</w:t>
+      </w:r>
+      <w:r>
+        <w:rPr>
+          <w:lang w:val="en-US"/>
+        </w:rPr>
+        <w:t xml:space="preserve"> </w:t>
+      </w:r>
+      <w:r>
+        <w:rPr>
+          <w:lang w:val="en-US"/>
+        </w:rPr>
+        <w:t xml:space="preserve">(negative) sign for a particular attribute indicates </w:t>
+      </w:r>
+      <w:r>
+        <w:rPr>
+          <w:lang w:val="en-US"/>
+        </w:rPr>
+        <w:t>an</w:t>
+      </w:r>
+      <w:r>
+        <w:rPr>
+          <w:lang w:val="en-US"/>
+        </w:rPr>
+        <w:t xml:space="preserve"> increase</w:t>
+      </w:r>
+      <w:r>
+        <w:rPr>
+          <w:lang w:val="en-US"/>
+        </w:rPr>
+        <w:t xml:space="preserve"> </w:t>
+      </w:r>
+      <w:r>
+        <w:rPr>
+          <w:lang w:val="en-US"/>
+        </w:rPr>
+        <w:t>(decrease) in the average utility leve</w:t>
+      </w:r>
+      <w:r>
+        <w:rPr>
+          <w:lang w:val="en-US"/>
+        </w:rPr>
+        <w:t>l</w:t>
+      </w:r>
+      <w:r>
+        <w:rPr>
+          <w:lang w:val="en-US"/>
+        </w:rPr>
+        <w:t xml:space="preserve"> for that attribute compared to its reference level.  We present coefficient estimates for the multinomial model in column </w:t>
+      </w:r>
+      <w:r>
+        <w:rPr>
+          <w:lang w:val="en-US"/>
+        </w:rPr>
+        <w:t>one and</w:t>
+      </w:r>
+      <w:r>
+        <w:rPr>
+          <w:lang w:val="en-US"/>
+        </w:rPr>
+        <w:t xml:space="preserve"> estimates from the </w:t>
+      </w:r>
+      <w:r>
+        <w:rPr>
+          <w:lang w:val="en-US"/>
+        </w:rPr>
+        <w:t>mixed logit model</w:t>
+      </w:r>
+      <w:r>
+        <w:rPr>
+          <w:lang w:val="en-US"/>
+        </w:rPr>
+        <w:t xml:space="preserve"> in column two.  Results from both models are presented for comparison purposes</w:t>
+      </w:r>
+    </w:p>
+    <w:p>
+      <w:pPr>
+        <w:rPr>
+          <w:lang w:val="en-US"/>
+        </w:rPr>
+      </w:pPr>
     </w:p>
     <w:p>
       <w:pPr>
@@ -736,7 +997,6 @@
         <w:rPr>
           <w:lang w:val="en-US"/>
         </w:rPr>
-        <w:lastRenderedPageBreak/>
         <w:t>Sample</w:t>
       </w:r>
     </w:p>
@@ -838,41 +1098,13 @@
         <w:rPr>
           <w:lang w:val="en-US"/>
         </w:rPr>
-        <w:t xml:space="preserve">The study makes </w:t>
-      </w:r>
-      <w:proofErr w:type="gramStart"/>
-      <w:r>
-        <w:rPr>
-          <w:lang w:val="en-US"/>
-        </w:rPr>
-        <w:t>a number of</w:t>
-      </w:r>
-      <w:proofErr w:type="gramEnd"/>
-      <w:r>
-        <w:rPr>
-          <w:lang w:val="en-US"/>
-        </w:rPr>
-        <w:t xml:space="preserve"> contributions.  First, the results </w:t>
-      </w:r>
-      <w:r>
-        <w:rPr>
-          <w:lang w:val="en-US"/>
-        </w:rPr>
-        <w:t xml:space="preserve">highlight the importance of </w:t>
-      </w:r>
-      <w:proofErr w:type="spellStart"/>
-      <w:r>
-        <w:rPr>
-          <w:lang w:val="en-US"/>
-        </w:rPr>
-        <w:t>locataional</w:t>
-      </w:r>
-      <w:proofErr w:type="spellEnd"/>
-      <w:r>
-        <w:rPr>
-          <w:lang w:val="en-US"/>
-        </w:rPr>
-        <w:t xml:space="preserve"> attributes among </w:t>
+        <w:t xml:space="preserve">The study makes a number of contributions.  First, the results </w:t>
+      </w:r>
+      <w:r>
+        <w:rPr>
+          <w:lang w:val="en-US"/>
+        </w:rPr>
+        <w:t xml:space="preserve">highlight the importance of locataional attributes among </w:t>
       </w:r>
       <w:r>
         <w:rPr>
@@ -891,134 +1123,22 @@
         <w:rPr>
           <w:lang w:val="en-US"/>
         </w:rPr>
-        <w:t xml:space="preserve">Our experiment was designed to </w:t>
-      </w:r>
-      <w:proofErr w:type="spellStart"/>
-      <w:r>
-        <w:rPr>
-          <w:lang w:val="en-US"/>
-        </w:rPr>
-        <w:t>elictit</w:t>
-      </w:r>
-      <w:proofErr w:type="spellEnd"/>
-      <w:r>
-        <w:rPr>
-          <w:lang w:val="en-US"/>
-        </w:rPr>
-        <w:t xml:space="preserve"> residential preferences for housing characteristics, </w:t>
-      </w:r>
-      <w:proofErr w:type="gramStart"/>
-      <w:r>
-        <w:rPr>
-          <w:lang w:val="en-US"/>
-        </w:rPr>
-        <w:t>in particular for</w:t>
-      </w:r>
-      <w:proofErr w:type="gramEnd"/>
-      <w:r>
-        <w:rPr>
-          <w:lang w:val="en-US"/>
-        </w:rPr>
-        <w:t xml:space="preserve">: distance to green areas, distance to shops and </w:t>
-      </w:r>
-      <w:proofErr w:type="spellStart"/>
-      <w:r>
-        <w:rPr>
-          <w:lang w:val="en-US"/>
-        </w:rPr>
-        <w:t>ammenitieas</w:t>
-      </w:r>
-      <w:proofErr w:type="spellEnd"/>
-      <w:r>
-        <w:rPr>
-          <w:lang w:val="en-US"/>
-        </w:rPr>
-        <w:t xml:space="preserve">, distance to transportation, and parking availability.   </w:t>
-      </w:r>
-      <w:proofErr w:type="spellStart"/>
-      <w:r>
-        <w:rPr>
-          <w:lang w:val="en-US"/>
-        </w:rPr>
-        <w:t>Characterisics</w:t>
-      </w:r>
-      <w:proofErr w:type="spellEnd"/>
-      <w:r>
-        <w:rPr>
-          <w:lang w:val="en-US"/>
-        </w:rPr>
-        <w:t xml:space="preserve"> were chosen based on answers from the larger Perspective RELOC_AGE and </w:t>
-      </w:r>
-      <w:proofErr w:type="gramStart"/>
-      <w:r>
-        <w:rPr>
-          <w:lang w:val="en-US"/>
-        </w:rPr>
-        <w:t>fine tuned</w:t>
-      </w:r>
-      <w:proofErr w:type="gramEnd"/>
-      <w:r>
-        <w:rPr>
-          <w:lang w:val="en-US"/>
-        </w:rPr>
-        <w:t xml:space="preserve"> after feedback from two pilot studies.  Monthly cost was incorporated into the experiment by first asking </w:t>
-      </w:r>
-      <w:proofErr w:type="spellStart"/>
-      <w:r>
-        <w:rPr>
-          <w:lang w:val="en-US"/>
-        </w:rPr>
-        <w:t>resondents</w:t>
-      </w:r>
-      <w:proofErr w:type="spellEnd"/>
-      <w:r>
-        <w:rPr>
-          <w:lang w:val="en-US"/>
-        </w:rPr>
-        <w:t xml:space="preserve"> to state their planned monthly expenditure, then incorporating </w:t>
-      </w:r>
-      <w:proofErr w:type="spellStart"/>
-      <w:r>
-        <w:rPr>
-          <w:lang w:val="en-US"/>
-        </w:rPr>
-        <w:t>percenagtage</w:t>
-      </w:r>
-      <w:proofErr w:type="spellEnd"/>
-      <w:r>
-        <w:rPr>
-          <w:lang w:val="en-US"/>
-        </w:rPr>
-        <w:t xml:space="preserve"> changes </w:t>
-      </w:r>
-      <w:r>
-        <w:rPr>
-          <w:lang w:val="en-US"/>
-        </w:rPr>
-        <w:t xml:space="preserve">based on this amount into the </w:t>
-      </w:r>
-      <w:proofErr w:type="spellStart"/>
-      <w:r>
-        <w:rPr>
-          <w:lang w:val="en-US"/>
-        </w:rPr>
-        <w:t>experimetn</w:t>
-      </w:r>
-      <w:proofErr w:type="spellEnd"/>
-      <w:r>
-        <w:rPr>
-          <w:lang w:val="en-US"/>
-        </w:rPr>
-        <w:t xml:space="preserve">. </w:t>
+        <w:t xml:space="preserve">Our experiment was designed to elictit residential preferences for housing characteristics, in particular for: distance to green areas, distance to shops and ammenitieas, distance to transportation, and parking availability.   Characterisics were chosen based on answers from the larger Perspective RELOC_AGE and fine tuned after feedback from two pilot studies.  Monthly cost was incorporated into the experiment by first asking resondents to state their planned monthly expenditure, then incorporating percenagtage changes </w:t>
+      </w:r>
+      <w:r>
+        <w:rPr>
+          <w:lang w:val="en-US"/>
+        </w:rPr>
+        <w:t xml:space="preserve">based on this amount into the experimetn. </w:t>
       </w:r>
     </w:p>
     <w:sectPr>
-      <w:headerReference w:type="even" r:id="rId7"/>
-      <w:headerReference w:type="default" r:id="rId8"/>
-      <w:footerReference w:type="even" r:id="rId9"/>
-      <w:footerReference w:type="default" r:id="rId10"/>
-      <w:headerReference w:type="first" r:id="rId11"/>
-      <w:footerReference w:type="first" r:id="rId12"/>
+      <w:headerReference w:type="even" r:id="rId8"/>
+      <w:headerReference w:type="default" r:id="rId9"/>
+      <w:footerReference w:type="even" r:id="rId10"/>
+      <w:footerReference w:type="default" r:id="rId11"/>
+      <w:headerReference w:type="first" r:id="rId12"/>
+      <w:footerReference w:type="first" r:id="rId13"/>
       <w:pgSz w:w="11906" w:h="16838"/>
       <w:pgMar w:top="1440" w:right="1440" w:bottom="1440" w:left="1440" w:header="708" w:footer="708" w:gutter="0"/>
       <w:cols w:space="708"/>
@@ -1588,7 +1708,6 @@
     <w:next w:val="Normal"/>
     <w:link w:val="Heading3Char"/>
     <w:uiPriority w:val="9"/>
-    <w:semiHidden/>
     <w:unhideWhenUsed/>
     <w:qFormat/>
     <w:rsid w:val="00C93197"/>
@@ -1740,7 +1859,6 @@
   <w:style w:type="character" w:default="1" w:styleId="DefaultParagraphFont">
     <w:name w:val="Default Paragraph Font"/>
     <w:uiPriority w:val="1"/>
-    <w:semiHidden/>
     <w:unhideWhenUsed/>
   </w:style>
   <w:style w:type="table" w:default="1" w:styleId="TableNormal">
@@ -1795,7 +1913,6 @@
     <w:basedOn w:val="DefaultParagraphFont"/>
     <w:link w:val="Heading3"/>
     <w:uiPriority w:val="9"/>
-    <w:semiHidden/>
     <w:rsid w:val="00C93197"/>
     <w:rPr>
       <w:rFonts w:eastAsiaTheme="majorEastAsia" w:cstheme="majorBidi"/>
@@ -2126,6 +2243,60 @@
     <w:name w:val="rynqvb"/>
     <w:basedOn w:val="DefaultParagraphFont"/>
     <w:rsid w:val="00C42D5E"/>
+  </w:style>
+  <w:style w:type="paragraph" w:styleId="HTMLPreformatted">
+    <w:name w:val="HTML Preformatted"/>
+    <w:basedOn w:val="Normal"/>
+    <w:link w:val="HTMLPreformattedChar"/>
+    <w:uiPriority w:val="99"/>
+    <w:semiHidden/>
+    <w:unhideWhenUsed/>
+    <w:rsid w:val="00F3421D"/>
+    <w:pPr>
+      <w:tabs>
+        <w:tab w:val="left" w:pos="916"/>
+        <w:tab w:val="left" w:pos="1832"/>
+        <w:tab w:val="left" w:pos="2748"/>
+        <w:tab w:val="left" w:pos="3664"/>
+        <w:tab w:val="left" w:pos="4580"/>
+        <w:tab w:val="left" w:pos="5496"/>
+        <w:tab w:val="left" w:pos="6412"/>
+        <w:tab w:val="left" w:pos="7328"/>
+        <w:tab w:val="left" w:pos="8244"/>
+        <w:tab w:val="left" w:pos="9160"/>
+        <w:tab w:val="left" w:pos="10076"/>
+        <w:tab w:val="left" w:pos="10992"/>
+        <w:tab w:val="left" w:pos="11908"/>
+        <w:tab w:val="left" w:pos="12824"/>
+        <w:tab w:val="left" w:pos="13740"/>
+        <w:tab w:val="left" w:pos="14656"/>
+      </w:tabs>
+      <w:spacing w:after="0" w:line="240" w:lineRule="auto"/>
+    </w:pPr>
+    <w:rPr>
+      <w:rFonts w:ascii="Courier New" w:eastAsia="Times New Roman" w:hAnsi="Courier New" w:cs="Courier New"/>
+      <w:kern w:val="0"/>
+      <w:sz w:val="20"/>
+      <w:szCs w:val="20"/>
+      <w:lang w:val="en-US"/>
+      <w14:ligatures w14:val="none"/>
+    </w:rPr>
+  </w:style>
+  <w:style w:type="character" w:customStyle="1" w:styleId="HTMLPreformattedChar">
+    <w:name w:val="HTML Preformatted Char"/>
+    <w:basedOn w:val="DefaultParagraphFont"/>
+    <w:link w:val="HTMLPreformatted"/>
+    <w:uiPriority w:val="99"/>
+    <w:semiHidden/>
+    <w:rsid w:val="00F3421D"/>
+    <w:rPr>
+      <w:rFonts w:ascii="Courier New" w:eastAsia="Times New Roman" w:hAnsi="Courier New" w:cs="Courier New"/>
+      <w:kern w:val="0"/>
+      <w:sz w:val="20"/>
+      <w:szCs w:val="20"/>
+      <w:lang w:val="en-US"/>
+      <w14:ligatures w14:val="none"/>
+    </w:rPr>
   </w:style>
 </w:styles>
 </file>

</xml_diff>